<commit_message>
consertando os codigos, pra rodar
</commit_message>
<xml_diff>
--- a/docs/PROJETO GB - PPG.docx
+++ b/docs/PROJETO GB - PPG.docx
@@ -1302,9 +1302,82 @@
     </w:p>
     <w:p>
       <w:pPr>
-        <w:pStyle w:val="Legenda"/>
-        <w:keepNext/>
         <w:ind w:firstLine="0"/>
+        <w:jc w:val="both"/>
+        <w:rPr>
+          <w:rFonts w:asciiTheme="minorHAnsi" w:hAnsiTheme="minorHAnsi" w:cstheme="minorHAnsi"/>
+          <w:szCs w:val="24"/>
+        </w:rPr>
+      </w:pPr>
+    </w:p>
+    <w:p>
+      <w:pPr>
+        <w:ind w:firstLine="0"/>
+        <w:jc w:val="both"/>
+        <w:rPr>
+          <w:rFonts w:asciiTheme="minorHAnsi" w:hAnsiTheme="minorHAnsi" w:cstheme="minorHAnsi"/>
+          <w:szCs w:val="24"/>
+        </w:rPr>
+      </w:pPr>
+    </w:p>
+    <w:p>
+      <w:pPr>
+        <w:ind w:firstLine="0"/>
+        <w:jc w:val="both"/>
+        <w:rPr>
+          <w:rFonts w:asciiTheme="minorHAnsi" w:hAnsiTheme="minorHAnsi" w:cstheme="minorHAnsi"/>
+          <w:szCs w:val="24"/>
+        </w:rPr>
+      </w:pPr>
+    </w:p>
+    <w:p>
+      <w:pPr>
+        <w:ind w:firstLine="0"/>
+        <w:jc w:val="both"/>
+        <w:rPr>
+          <w:rFonts w:asciiTheme="minorHAnsi" w:hAnsiTheme="minorHAnsi" w:cstheme="minorHAnsi"/>
+          <w:szCs w:val="24"/>
+        </w:rPr>
+      </w:pPr>
+    </w:p>
+    <w:p>
+      <w:pPr>
+        <w:ind w:firstLine="0"/>
+        <w:jc w:val="both"/>
+        <w:rPr>
+          <w:rFonts w:asciiTheme="minorHAnsi" w:hAnsiTheme="minorHAnsi" w:cstheme="minorHAnsi"/>
+          <w:szCs w:val="24"/>
+        </w:rPr>
+      </w:pPr>
+    </w:p>
+    <w:p>
+      <w:pPr>
+        <w:ind w:firstLine="0"/>
+        <w:jc w:val="both"/>
+        <w:rPr>
+          <w:rFonts w:asciiTheme="minorHAnsi" w:hAnsiTheme="minorHAnsi" w:cstheme="minorHAnsi"/>
+          <w:szCs w:val="24"/>
+        </w:rPr>
+      </w:pPr>
+    </w:p>
+    <w:p>
+      <w:pPr>
+        <w:ind w:firstLine="0"/>
+        <w:jc w:val="both"/>
+        <w:rPr>
+          <w:rFonts w:asciiTheme="minorHAnsi" w:hAnsiTheme="minorHAnsi" w:cstheme="minorHAnsi"/>
+          <w:szCs w:val="24"/>
+        </w:rPr>
+      </w:pPr>
+    </w:p>
+    <w:p>
+      <w:pPr>
+        <w:ind w:firstLine="0"/>
+        <w:jc w:val="both"/>
+        <w:rPr>
+          <w:rFonts w:asciiTheme="minorHAnsi" w:hAnsiTheme="minorHAnsi" w:cstheme="minorHAnsi"/>
+          <w:szCs w:val="24"/>
+        </w:rPr>
       </w:pPr>
     </w:p>
     <w:tbl>
@@ -1337,6 +1410,7 @@
                 <w:rFonts w:asciiTheme="minorHAnsi" w:hAnsiTheme="minorHAnsi" w:cstheme="minorHAnsi"/>
                 <w:szCs w:val="24"/>
               </w:rPr>
+              <w:lastRenderedPageBreak/>
               <w:t>Requisito Funcional</w:t>
             </w:r>
           </w:p>
@@ -1637,7 +1711,6 @@
                 <w:rFonts w:asciiTheme="minorHAnsi" w:hAnsiTheme="minorHAnsi" w:cstheme="minorHAnsi"/>
                 <w:szCs w:val="24"/>
               </w:rPr>
-              <w:lastRenderedPageBreak/>
               <w:t>RF007</w:t>
             </w:r>
           </w:p>
@@ -1767,14 +1840,27 @@
       <w:r>
         <w:t xml:space="preserve">Tabela </w:t>
       </w:r>
-      <w:fldSimple w:instr=" SEQ Tabela \* ARABIC ">
-        <w:r>
-          <w:rPr>
-            <w:noProof/>
-          </w:rPr>
-          <w:t>1</w:t>
-        </w:r>
-      </w:fldSimple>
+      <w:r>
+        <w:fldChar w:fldCharType="begin"/>
+      </w:r>
+      <w:r>
+        <w:instrText xml:space="preserve"> SEQ Tabela \* ARABIC </w:instrText>
+      </w:r>
+      <w:r>
+        <w:fldChar w:fldCharType="separate"/>
+      </w:r>
+      <w:r>
+        <w:rPr>
+          <w:noProof/>
+        </w:rPr>
+        <w:t>1</w:t>
+      </w:r>
+      <w:r>
+        <w:rPr>
+          <w:noProof/>
+        </w:rPr>
+        <w:fldChar w:fldCharType="end"/>
+      </w:r>
       <w:r>
         <w:t xml:space="preserve"> Requisitos Funcionais</w:t>
       </w:r>
@@ -1789,6 +1875,19 @@
           <w:szCs w:val="24"/>
         </w:rPr>
       </w:pPr>
+    </w:p>
+    <w:p>
+      <w:pPr>
+        <w:jc w:val="both"/>
+        <w:rPr>
+          <w:rFonts w:asciiTheme="minorHAnsi" w:hAnsiTheme="minorHAnsi" w:cstheme="minorHAnsi"/>
+          <w:b/>
+          <w:bCs/>
+          <w:szCs w:val="24"/>
+        </w:rPr>
+      </w:pPr>
+      <w:bookmarkStart w:id="0" w:name="_GoBack"/>
+      <w:bookmarkEnd w:id="0"/>
       <w:r>
         <w:rPr>
           <w:rFonts w:asciiTheme="minorHAnsi" w:hAnsiTheme="minorHAnsi" w:cstheme="minorHAnsi"/>
@@ -2148,6 +2247,7 @@
           <w:rFonts w:asciiTheme="minorHAnsi" w:hAnsiTheme="minorHAnsi" w:cstheme="minorHAnsi"/>
           <w:szCs w:val="24"/>
         </w:rPr>
+        <w:lastRenderedPageBreak/>
         <w:t>Entrada:</w:t>
       </w:r>
     </w:p>
@@ -2308,7 +2408,6 @@
           <w:rFonts w:asciiTheme="minorHAnsi" w:hAnsiTheme="minorHAnsi" w:cstheme="minorHAnsi"/>
           <w:szCs w:val="24"/>
         </w:rPr>
-        <w:lastRenderedPageBreak/>
         <w:t>Mensagem de erro caso haja duplicidade ou campos obrigatórios não preenchidos.</w:t>
       </w:r>
     </w:p>
@@ -2661,6 +2760,7 @@
           <w:bCs/>
           <w:szCs w:val="24"/>
         </w:rPr>
+        <w:lastRenderedPageBreak/>
         <w:t xml:space="preserve">Descrição: </w:t>
       </w:r>
       <w:r>
@@ -2795,7 +2895,6 @@
           <w:rFonts w:asciiTheme="minorHAnsi" w:hAnsiTheme="minorHAnsi" w:cstheme="minorHAnsi"/>
           <w:szCs w:val="24"/>
         </w:rPr>
-        <w:lastRenderedPageBreak/>
         <w:t>Processamento:</w:t>
       </w:r>
     </w:p>
@@ -3121,6 +3220,7 @@
         </w:rPr>
       </w:pPr>
       <w:r>
+        <w:lastRenderedPageBreak/>
         <w:t>Validação dos dados</w:t>
       </w:r>
       <w:r>
@@ -3620,6 +3720,7 @@
           <w:rFonts w:asciiTheme="minorHAnsi" w:hAnsiTheme="minorHAnsi" w:cstheme="minorHAnsi"/>
           <w:szCs w:val="24"/>
         </w:rPr>
+        <w:lastRenderedPageBreak/>
         <w:t>Os empréstimos atrasados continuam marcados como pendentes até que o livro seja devolvido e as pendências sejam pagas.</w:t>
       </w:r>
     </w:p>
@@ -3735,7 +3836,6 @@
           <w:rFonts w:asciiTheme="minorHAnsi" w:hAnsiTheme="minorHAnsi" w:cstheme="minorHAnsi"/>
           <w:szCs w:val="24"/>
         </w:rPr>
-        <w:lastRenderedPageBreak/>
         <w:t>Identificação do aluno (número de matrícula).</w:t>
       </w:r>
     </w:p>
@@ -4061,7 +4161,15 @@
           <w:rFonts w:asciiTheme="minorHAnsi" w:hAnsiTheme="minorHAnsi" w:cstheme="minorHAnsi"/>
           <w:szCs w:val="24"/>
         </w:rPr>
-        <w:t>Os diagramas são muito importantes para os programadores porque ajudam a entender como um sistema vai funcionar antes de começar a codificar. Eles tornam mais fácil para a equipe ver como diferentes partes do sistema se conectam e como os dados vão circular. Além disso, os diagramas ajudam a identificar problemas de design e tornam o desenvolvimento e a manutenção do sistema mais tranquilos, garantindo que tudo esteja bem planejado e que todos saibam o que precisa ser feito.</w:t>
+        <w:t xml:space="preserve">Os diagramas são muito importantes para os programadores porque ajudam a entender como um sistema vai funcionar antes de começar a codificar. Eles tornam mais fácil para a equipe ver como diferentes partes do sistema se conectam e como os dados vão circular. Além disso, os diagramas ajudam a identificar problemas de </w:t>
+      </w:r>
+      <w:r>
+        <w:rPr>
+          <w:rFonts w:asciiTheme="minorHAnsi" w:hAnsiTheme="minorHAnsi" w:cstheme="minorHAnsi"/>
+          <w:szCs w:val="24"/>
+        </w:rPr>
+        <w:lastRenderedPageBreak/>
+        <w:t>design e tornam o desenvolvimento e a manutenção do sistema mais tranquilos, garantindo que tudo esteja bem planejado e que todos saibam o que precisa ser feito.</w:t>
       </w:r>
     </w:p>
     <w:p>
@@ -4159,7 +4267,6 @@
           <w:szCs w:val="24"/>
           <w:lang w:eastAsia="pt-BR"/>
         </w:rPr>
-        <w:lastRenderedPageBreak/>
         <w:drawing>
           <wp:inline distT="0" distB="0" distL="0" distR="0" wp14:anchorId="0DE6A031" wp14:editId="11BC5A0A">
             <wp:extent cx="5760085" cy="1832610"/>
@@ -4330,6 +4437,7 @@
           <w:szCs w:val="24"/>
           <w:lang w:eastAsia="pt-BR"/>
         </w:rPr>
+        <w:lastRenderedPageBreak/>
         <w:drawing>
           <wp:inline distT="0" distB="0" distL="0" distR="0" wp14:anchorId="42C333DB" wp14:editId="54C86F59">
             <wp:extent cx="5760085" cy="2148205"/>
@@ -4372,8 +4480,6 @@
           </wp:inline>
         </w:drawing>
       </w:r>
-      <w:bookmarkStart w:id="0" w:name="_GoBack"/>
-      <w:bookmarkEnd w:id="0"/>
     </w:p>
     <w:p>
       <w:pPr>
@@ -9969,7 +10075,7 @@
 </file>
 
 <file path=customXml/itemProps1.xml><?xml version="1.0" encoding="utf-8"?>
-<ds:datastoreItem xmlns:ds="http://schemas.openxmlformats.org/officeDocument/2006/customXml" ds:itemID="{168D11BA-2D5A-46CB-A2F4-52DD85EDC950}">
+<ds:datastoreItem xmlns:ds="http://schemas.openxmlformats.org/officeDocument/2006/customXml" ds:itemID="{661C151D-8263-4F0E-A95C-252D0DA9CD3B}">
   <ds:schemaRefs>
     <ds:schemaRef ds:uri="http://schemas.openxmlformats.org/officeDocument/2006/bibliography"/>
   </ds:schemaRefs>

</xml_diff>